<commit_message>
Add Reference Link Image
</commit_message>
<xml_diff>
--- a/ProcessAndGrantChart.docx
+++ b/ProcessAndGrantChart.docx
@@ -402,6 +402,23 @@
         </w:rPr>
         <w:t>Phased Development Model)</w:t>
       </w:r>
+      <w:r>
+        <w:rPr>
+          <w:rFonts w:ascii="TH SarabunPSK" w:hAnsi="TH SarabunPSK" w:cs="TH SarabunPSK"/>
+          <w:sz w:val="32"/>
+          <w:szCs w:val="32"/>
+        </w:rPr>
+        <w:t xml:space="preserve"> </w:t>
+      </w:r>
+      <w:r>
+        <w:rPr>
+          <w:rFonts w:ascii="TH SarabunPSK" w:hAnsi="TH SarabunPSK" w:cs="TH SarabunPSK"/>
+          <w:sz w:val="32"/>
+          <w:szCs w:val="32"/>
+          <w:vertAlign w:val="superscript"/>
+        </w:rPr>
+        <w:t>[1]</w:t>
+      </w:r>
     </w:p>
     <w:p>
       <w:pPr>
@@ -510,18 +527,7 @@
           <w:szCs w:val="32"/>
           <w:lang w:val="th-TH"/>
         </w:rPr>
-        <w:t>ขั้นตอนนี้จะเป็นขั้นตอนแรกของการพัฒนา โดยจะถูกแบ่ง</w:t>
-      </w:r>
-      <w:bookmarkStart w:id="0" w:name="_GoBack"/>
-      <w:bookmarkEnd w:id="0"/>
-      <w:r>
-        <w:rPr>
-          <w:rFonts w:ascii="TH SarabunPSK" w:hAnsi="TH SarabunPSK" w:cs="TH SarabunPSK"/>
-          <w:sz w:val="32"/>
-          <w:szCs w:val="32"/>
-          <w:lang w:val="th-TH"/>
-        </w:rPr>
-        <w:t xml:space="preserve">ออกเป็น </w:t>
+        <w:t xml:space="preserve">ขั้นตอนนี้จะเป็นขั้นตอนแรกของการพัฒนา โดยจะถูกแบ่งออกเป็น </w:t>
       </w:r>
       <w:r>
         <w:rPr>
@@ -1324,6 +1330,7 @@
       <w:r>
         <w:rPr>
           <w:rFonts w:ascii="TH SarabunPSK" w:hAnsi="TH SarabunPSK" w:cs="TH SarabunPSK"/>
+          <w:noProof/>
           <w:sz w:val="32"/>
           <w:szCs w:val="32"/>
         </w:rPr>
@@ -1762,11 +1769,104 @@
         <w:jc w:val="both"/>
         <w:rPr>
           <w:rFonts w:ascii="TH SarabunPSK" w:hAnsi="TH SarabunPSK" w:cs="TH SarabunPSK"/>
-          <w:sz w:val="32"/>
-          <w:szCs w:val="32"/>
-          <w:lang w:val="th-TH"/>
-        </w:rPr>
-      </w:pPr>
+          <w:b/>
+          <w:sz w:val="32"/>
+          <w:szCs w:val="32"/>
+          <w:lang w:val="th-TH"/>
+        </w:rPr>
+      </w:pPr>
+      <w:r>
+        <w:rPr>
+          <w:rFonts w:ascii="TH SarabunPSK" w:hAnsi="TH SarabunPSK" w:cs="TH SarabunPSK"/>
+          <w:b/>
+          <w:sz w:val="32"/>
+          <w:szCs w:val="32"/>
+          <w:lang w:val="th-TH"/>
+        </w:rPr>
+        <w:t>เอกสารอ้างอิง</w:t>
+      </w:r>
+    </w:p>
+    <w:p>
+      <w:pPr>
+        <w:spacing w:line="276" w:lineRule="auto"/>
+        <w:jc w:val="both"/>
+        <w:rPr>
+          <w:rFonts w:ascii="TH SarabunPSK" w:hAnsi="TH SarabunPSK" w:cs="TH SarabunPSK"/>
+          <w:sz w:val="32"/>
+          <w:szCs w:val="32"/>
+        </w:rPr>
+      </w:pPr>
+      <w:r>
+        <w:rPr>
+          <w:rFonts w:ascii="TH SarabunPSK" w:hAnsi="TH SarabunPSK" w:cs="TH SarabunPSK"/>
+          <w:sz w:val="32"/>
+          <w:szCs w:val="32"/>
+        </w:rPr>
+        <w:t>[1]</w:t>
+      </w:r>
+      <w:r>
+        <w:rPr>
+          <w:rFonts w:ascii="TH SarabunPSK" w:hAnsi="TH SarabunPSK" w:cs="TH SarabunPSK"/>
+          <w:sz w:val="32"/>
+          <w:szCs w:val="32"/>
+          <w:lang w:val="th-TH"/>
+        </w:rPr>
+        <w:tab/>
+      </w:r>
+      <w:r>
+        <w:rPr>
+          <w:rFonts w:ascii="TH SarabunPSK" w:hAnsi="TH SarabunPSK" w:cs="TH SarabunPSK" w:hint="cs"/>
+          <w:sz w:val="32"/>
+          <w:szCs w:val="32"/>
+          <w:lang w:val="th-TH"/>
+        </w:rPr>
+        <w:t>กระบวนการทำงานแบบ</w:t>
+      </w:r>
+      <w:r>
+        <w:rPr>
+          <w:rFonts w:ascii="TH SarabunPSK" w:hAnsi="TH SarabunPSK" w:cs="TH SarabunPSK"/>
+          <w:sz w:val="32"/>
+          <w:szCs w:val="32"/>
+          <w:lang w:val="th-TH"/>
+        </w:rPr>
+        <w:t xml:space="preserve"> Phased Development-based Methodology</w:t>
+      </w:r>
+      <w:r>
+        <w:rPr>
+          <w:rFonts w:ascii="TH SarabunPSK" w:hAnsi="TH SarabunPSK" w:cs="TH SarabunPSK"/>
+          <w:sz w:val="32"/>
+          <w:szCs w:val="32"/>
+          <w:lang w:val="th-TH"/>
+        </w:rPr>
+        <w:t xml:space="preserve"> (2553) [Blog] At http://2.bp.blogspot.com/_KjviXqR9JwQ/TO8sbH2x3PI/AAAAAAAAABk/4Ff7uCNeJJo/s1600/66.jpg (เมื่อวันที่ </w:t>
+      </w:r>
+      <w:r>
+        <w:rPr>
+          <w:rFonts w:ascii="TH SarabunPSK" w:hAnsi="TH SarabunPSK" w:cs="TH SarabunPSK"/>
+          <w:sz w:val="32"/>
+          <w:szCs w:val="32"/>
+        </w:rPr>
+        <w:t>9</w:t>
+      </w:r>
+      <w:r>
+        <w:rPr>
+          <w:rFonts w:ascii="TH SarabunPSK" w:hAnsi="TH SarabunPSK" w:cs="TH SarabunPSK"/>
+          <w:sz w:val="32"/>
+          <w:szCs w:val="32"/>
+          <w:lang w:val="th-TH"/>
+        </w:rPr>
+        <w:t xml:space="preserve"> กันยายน </w:t>
+      </w:r>
+      <w:r>
+        <w:rPr>
+          <w:rFonts w:ascii="TH SarabunPSK" w:hAnsi="TH SarabunPSK" w:cs="TH SarabunPSK"/>
+          <w:sz w:val="32"/>
+          <w:szCs w:val="32"/>
+        </w:rPr>
+        <w:t xml:space="preserve">2558) </w:t>
+      </w:r>
+      <w:bookmarkStart w:id="0" w:name="_GoBack"/>
+      <w:bookmarkEnd w:id="0"/>
     </w:p>
     <w:sectPr>
       <w:pgSz w:w="11900" w:h="16840"/>
@@ -3968,6 +4068,17 @@
       <w:contextualSpacing/>
     </w:pPr>
   </w:style>
+  <w:style w:type="character" w:styleId="Hyperlink">
+    <w:name w:val="Hyperlink"/>
+    <w:basedOn w:val="DefaultParagraphFont"/>
+    <w:uiPriority w:val="99"/>
+    <w:unhideWhenUsed/>
+    <w:rsid w:val="00F07C9F"/>
+    <w:rPr>
+      <w:color w:val="0000FF" w:themeColor="hyperlink"/>
+      <w:u w:val="single"/>
+    </w:rPr>
+  </w:style>
 </w:styles>
 </file>
 
@@ -4191,6 +4302,17 @@
       <w:ind w:left="720"/>
       <w:contextualSpacing/>
     </w:pPr>
+  </w:style>
+  <w:style w:type="character" w:styleId="Hyperlink">
+    <w:name w:val="Hyperlink"/>
+    <w:basedOn w:val="DefaultParagraphFont"/>
+    <w:uiPriority w:val="99"/>
+    <w:unhideWhenUsed/>
+    <w:rsid w:val="00F07C9F"/>
+    <w:rPr>
+      <w:color w:val="0000FF" w:themeColor="hyperlink"/>
+      <w:u w:val="single"/>
+    </w:rPr>
   </w:style>
 </w:styles>
 </file>

</xml_diff>